<commit_message>
Fixed Vancouver Syllabus OIS
Updated Other Instructional Staff field in Vancouver syllabi to hide description if there is content, and to show the description otherwise.
</commit_message>
<xml_diff>
--- a/public/word-template/UBC-V_default.docx
+++ b/public/word-template/UBC-V_default.docx
@@ -2302,6 +2302,12 @@
         </w:rPr>
         <w:t>NoOtherInstructionalStaff</w:t>
       </w:r>
+      <w:r>
+        <w:rPr>
+          <w:rFonts w:eastAsia="Times New Roman" w:cstheme="minorHAnsi"/>
+        </w:rPr>
+        <w:t>Desc</w:t>
+      </w:r>
       <w:proofErr w:type="spellEnd"/>
       <w:r>
         <w:rPr>
@@ -2377,48 +2383,134 @@
     </w:p>
     <w:p>
       <w:pPr>
-        <w:pStyle w:val="Paragraphs"/>
-        <w:ind w:left="0"/>
-        <w:rPr>
-          <w:rFonts w:asciiTheme="minorHAnsi" w:hAnsiTheme="minorHAnsi" w:cstheme="minorHAnsi"/>
-        </w:rPr>
-      </w:pPr>
-      <w:r>
-        <w:rPr>
-          <w:rFonts w:asciiTheme="minorHAnsi" w:hAnsiTheme="minorHAnsi" w:cstheme="minorHAnsi"/>
+        <w:rPr>
+          <w:rStyle w:val="normaltextrun"/>
+        </w:rPr>
+      </w:pPr>
+      <w:r>
+        <w:rPr>
+          <w:rStyle w:val="normaltextrun"/>
         </w:rPr>
         <w:t>${/</w:t>
       </w:r>
       <w:proofErr w:type="spellStart"/>
       <w:r>
         <w:rPr>
-          <w:rFonts w:asciiTheme="minorHAnsi" w:hAnsiTheme="minorHAnsi" w:cstheme="minorHAnsi"/>
-        </w:rPr>
-        <w:t>NoOtherInstructionalStaff</w:t>
+          <w:rStyle w:val="normaltextrun"/>
+        </w:rPr>
+        <w:t>No</w:t>
+      </w:r>
+      <w:r>
+        <w:rPr>
+          <w:rStyle w:val="normaltextrun"/>
+        </w:rPr>
+        <w:t>OtherInstructionalStaffDesc</w:t>
       </w:r>
       <w:proofErr w:type="spellEnd"/>
       <w:r>
         <w:rPr>
-          <w:rFonts w:asciiTheme="minorHAnsi" w:hAnsiTheme="minorHAnsi" w:cstheme="minorHAnsi"/>
+          <w:rStyle w:val="normaltextrun"/>
         </w:rPr>
         <w:t>}</w:t>
       </w:r>
     </w:p>
     <w:p>
       <w:pPr>
+        <w:rPr>
+          <w:rStyle w:val="normaltextrun"/>
+        </w:rPr>
+      </w:pPr>
+      <w:r>
+        <w:rPr>
+          <w:rStyle w:val="normaltextrun"/>
+        </w:rPr>
+        <w:t>${</w:t>
+      </w:r>
+      <w:proofErr w:type="spellStart"/>
+      <w:r>
+        <w:rPr>
+          <w:rStyle w:val="normaltextrun"/>
+        </w:rPr>
+        <w:t>No</w:t>
+      </w:r>
+      <w:r>
+        <w:rPr>
+          <w:rStyle w:val="normaltextrun"/>
+        </w:rPr>
+        <w:t>OtherInstructionalStaff</w:t>
+      </w:r>
+      <w:proofErr w:type="spellEnd"/>
+      <w:r>
+        <w:rPr>
+          <w:rStyle w:val="normaltextrun"/>
+        </w:rPr>
+        <w:t>}</w:t>
+      </w:r>
+    </w:p>
+    <w:p>
+      <w:pPr>
         <w:spacing w:after="120"/>
-        <w:rPr>
-          <w:rFonts w:cstheme="minorHAnsi"/>
-        </w:rPr>
-      </w:pPr>
-      <w:r>
         <w:rPr>
           <w:rFonts w:eastAsia="Cambria" w:cstheme="minorHAnsi"/>
           <w:kern w:val="1"/>
           <w:szCs w:val="32"/>
         </w:rPr>
+      </w:pPr>
+      <w:r>
+        <w:rPr>
+          <w:rFonts w:eastAsia="Cambria" w:cstheme="minorHAnsi"/>
+          <w:kern w:val="1"/>
+          <w:szCs w:val="32"/>
+        </w:rPr>
         <w:t>${otherInstructionalStaff0}${otherInstructionalStaff1}${otherInstructionalStaff2}${otherInstructionalStaff3}${otherInstructionalStaff4}${otherInstructionalStaff5}${otherInstructionalStaff6}${otherInstructionalStaff7}${otherInstructionalStaff8}${otherInstructionalStaff9}${otherInstructionalStaff10}${otherInstructionalStaff11}${otherInstructionalStaff12}${otherInstructionalStaff13}${otherInstructionalStaff14}${otherInstructionalStaff15}${otherInstructionalStaff16}${otherInstructionalStaff17}${otherInstructionalStaff18}${otherInstructionalStaff19}${otherInstructionalStaff20}</w:t>
       </w:r>
+    </w:p>
+    <w:p>
+      <w:pPr>
+        <w:rPr>
+          <w:rStyle w:val="normaltextrun"/>
+        </w:rPr>
+      </w:pPr>
+      <w:r>
+        <w:rPr>
+          <w:rStyle w:val="normaltextrun"/>
+        </w:rPr>
+        <w:t>${</w:t>
+      </w:r>
+      <w:r>
+        <w:rPr>
+          <w:rStyle w:val="normaltextrun"/>
+        </w:rPr>
+        <w:t>/</w:t>
+      </w:r>
+      <w:proofErr w:type="spellStart"/>
+      <w:r>
+        <w:rPr>
+          <w:rStyle w:val="normaltextrun"/>
+        </w:rPr>
+        <w:t>No</w:t>
+      </w:r>
+      <w:r>
+        <w:rPr>
+          <w:rStyle w:val="normaltextrun"/>
+        </w:rPr>
+        <w:t>OtherInstructionalStaff</w:t>
+      </w:r>
+      <w:proofErr w:type="spellEnd"/>
+      <w:r>
+        <w:rPr>
+          <w:rStyle w:val="normaltextrun"/>
+        </w:rPr>
+        <w:t>}</w:t>
+      </w:r>
+    </w:p>
+    <w:p>
+      <w:pPr>
+        <w:spacing w:after="120"/>
+        <w:rPr>
+          <w:rFonts w:cstheme="minorHAnsi"/>
+        </w:rPr>
+      </w:pPr>
     </w:p>
     <w:p>
       <w:pPr>
@@ -2434,6 +2526,7 @@
         <w:rPr>
           <w:rFonts w:asciiTheme="minorHAnsi" w:hAnsiTheme="minorHAnsi" w:cstheme="minorHAnsi"/>
         </w:rPr>
+        <w:lastRenderedPageBreak/>
         <w:t>Course Structure</w:t>
       </w:r>
       <w:bookmarkEnd w:id="7"/>
@@ -2481,7 +2574,6 @@
           <w:b/>
           <w:color w:val="FF0000"/>
         </w:rPr>
-        <w:lastRenderedPageBreak/>
         <w:t>This section is required by</w:t>
       </w:r>
       <w:r>
@@ -3075,7 +3167,16 @@
           <w:color w:val="1F4E79" w:themeColor="accent5" w:themeShade="80"/>
           <w:szCs w:val="20"/>
         </w:rPr>
-        <w:t>You may think of these as “learning objectives”. Tell students what changes in their knowledge, skills, or attitudes should occur during the course. Knowing these, students will have a framework within which to put individual components of the course and they will be primed for the kinds of assessments of learning that will come.</w:t>
+        <w:t xml:space="preserve">You may think of these as “learning objectives”. Tell students what changes in their knowledge, skills, or attitudes should occur during the course. Knowing these, students will have a framework within </w:t>
+      </w:r>
+      <w:r>
+        <w:rPr>
+          <w:rFonts w:eastAsia="Times New Roman" w:cstheme="minorHAnsi"/>
+          <w:color w:val="1F4E79" w:themeColor="accent5" w:themeShade="80"/>
+          <w:szCs w:val="20"/>
+        </w:rPr>
+        <w:lastRenderedPageBreak/>
+        <w:t>which to put individual components of the course and they will be primed for the kinds of assessments of learning that will come.</w:t>
       </w:r>
       <w:r>
         <w:rPr>
@@ -3122,7 +3223,6 @@
         <w:rPr>
           <w:rStyle w:val="normaltextrun"/>
         </w:rPr>
-        <w:lastRenderedPageBreak/>
         <w:t>${</w:t>
       </w:r>
       <w:proofErr w:type="spellStart"/>
@@ -3829,7 +3929,7 @@
           <w:color w:val="1F4E79" w:themeColor="accent5" w:themeShade="80"/>
           <w:szCs w:val="20"/>
         </w:rPr>
-        <w:t xml:space="preserve">Providing students with at least an estimate of the costs of materials is expected. You are not responsible for exact costs for materials especially given that students may obtain some from a variety of sources (e.g., on-line retailers) but when there are potentially “hidden” costs, such as for problem sets or quizzes that are available only from a textbook vendor, then students should be informed. You can link to the Bookstore (https://shop.bookstore.ubc.ca/courselistbuilder.aspx ) if that </w:t>
+        <w:t xml:space="preserve">Providing students with at least an estimate of the costs of materials is expected. You are not responsible for exact costs for materials especially given that students may obtain some from a </w:t>
       </w:r>
       <w:r>
         <w:rPr>
@@ -3838,7 +3938,7 @@
           <w:szCs w:val="20"/>
         </w:rPr>
         <w:lastRenderedPageBreak/>
-        <w:t>is a source, knowing that they may provide alternative formats for some materials such as e-texts, used texts, etc.</w:t>
+        <w:t>variety of sources (e.g., on-line retailers) but when there are potentially “hidden” costs, such as for problem sets or quizzes that are available only from a textbook vendor, then students should be informed. You can link to the Bookstore (https://shop.bookstore.ubc.ca/courselistbuilder.aspx ) if that is a source, knowing that they may provide alternative formats for some materials such as e-texts, used texts, etc.</w:t>
       </w:r>
     </w:p>
     <w:p>
@@ -4764,6 +4864,7 @@
         <w:rPr>
           <w:rStyle w:val="normaltextrun"/>
         </w:rPr>
+        <w:lastRenderedPageBreak/>
         <w:t>${/</w:t>
       </w:r>
       <w:proofErr w:type="spellStart"/>
@@ -4836,7 +4937,6 @@
         <w:rPr>
           <w:rFonts w:asciiTheme="minorHAnsi" w:hAnsiTheme="minorHAnsi" w:cstheme="minorHAnsi"/>
         </w:rPr>
-        <w:lastRenderedPageBreak/>
         <w:t>Course Alignment</w:t>
       </w:r>
     </w:p>
@@ -5622,7 +5722,14 @@
         <w:rPr>
           <w:rFonts w:asciiTheme="minorHAnsi" w:hAnsiTheme="minorHAnsi" w:cstheme="minorHAnsi"/>
         </w:rPr>
-        <w:t>LearningResources20}</w:t>
+        <w:t>LearningResour</w:t>
+      </w:r>
+      <w:r>
+        <w:rPr>
+          <w:rFonts w:asciiTheme="minorHAnsi" w:hAnsiTheme="minorHAnsi" w:cstheme="minorHAnsi"/>
+        </w:rPr>
+        <w:lastRenderedPageBreak/>
+        <w:t>ces20}</w:t>
       </w:r>
     </w:p>
     <w:p>
@@ -5664,7 +5771,6 @@
         <w:rPr>
           <w:rFonts w:asciiTheme="minorHAnsi" w:hAnsiTheme="minorHAnsi" w:cstheme="minorHAnsi"/>
         </w:rPr>
-        <w:lastRenderedPageBreak/>
         <w:t>University Policies</w:t>
       </w:r>
       <w:bookmarkEnd w:id="13"/>
@@ -6958,7 +7064,14 @@
         <w:rPr>
           <w:rFonts w:asciiTheme="minorHAnsi" w:hAnsiTheme="minorHAnsi" w:cstheme="minorHAnsi"/>
         </w:rPr>
-        <w:t>latePolicy7</w:t>
+        <w:t>latePoli</w:t>
+      </w:r>
+      <w:r>
+        <w:rPr>
+          <w:rFonts w:asciiTheme="minorHAnsi" w:hAnsiTheme="minorHAnsi" w:cstheme="minorHAnsi"/>
+        </w:rPr>
+        <w:lastRenderedPageBreak/>
+        <w:t>cy7</w:t>
       </w:r>
       <w:r>
         <w:rPr>
@@ -7170,7 +7283,6 @@
           <w:color w:val="000000"/>
           <w:bdr w:val="none" w:sz="0" w:space="0" w:color="auto" w:frame="1"/>
         </w:rPr>
-        <w:lastRenderedPageBreak/>
         <w:t>${/</w:t>
       </w:r>
       <w:proofErr w:type="spellStart"/>
@@ -8892,7 +9004,6 @@
           <w:rFonts w:eastAsia="Times New Roman"/>
           <w:color w:val="212121"/>
         </w:rPr>
-        <w:lastRenderedPageBreak/>
         <w:t>${</w:t>
       </w:r>
       <w:proofErr w:type="spellStart"/>
@@ -13241,7 +13352,7 @@
   <w:style w:type="paragraph" w:default="1" w:styleId="Normal">
     <w:name w:val="Normal"/>
     <w:qFormat/>
-    <w:rsid w:val="006C3A1C"/>
+    <w:rsid w:val="00623472"/>
   </w:style>
   <w:style w:type="paragraph" w:styleId="Heading2">
     <w:name w:val="heading 2"/>

</xml_diff>